<commit_message>
Revisions from professor's feedback
Mentioned geo-caching in Project Deliverables and Beneficiaries
section. Added method of obtaining initial data in Project Deliverables
and Beneficiaries section.
Added Milestones section to include a somewhat specific layout of
development schedule throughout the fall semester.
Added Software Engineering Methodology section.
Added a Division of Labor section.
</commit_message>
<xml_diff>
--- a/Project Documents/ProjectProposal.docx
+++ b/Project Documents/ProjectProposal.docx
@@ -181,7 +181,7 @@
           <w:szCs w:val="24"/>
           <w:rtl w:val="0"/>
         </w:rPr>
-        <w:t xml:space="preserve">The finished product will be a mobile app that can place messages, pictures, and videos in locations based on GPS coordinates. This app can be used anonymously with an abstract screen name or the user’s real name. The only other data tracked will be the “note’s” location. The data will be handled by a server storing the message, location data, and the user’s account identifier. The messages will have a decay system implemented so that after a certain passage of time, they will expire and be deleted from the app.</w:t>
+        <w:t xml:space="preserve">The finished product will be a mobile app that can place messages, pictures, and videos in locations based on GPS coordinates. This app can be used anonymously with an abstract screen name or the user’s real name. The only other data tracked will be the “note’s” location. The data will be handled by a server storing the message, location data, and the user’s account identifier. The messages will have a decay system implemented so that after a certain passage of time, they will expire and be deleted from the app. The idea behind these notes is that they will be geo-cached, so users can explore their routinely visited areas, or new areas, and find bits of information about that location posted by other users. Obtaining initial data will be done by our team at first, and eventually via a public beta test.</w:t>
       </w:r>
     </w:p>
     <w:p>
@@ -258,11 +258,6 @@
       </w:r>
     </w:p>
     <w:p>
-      <w:r>
-        <w:br w:type="page"/>
-      </w:r>
-    </w:p>
-    <w:p>
       <w:pPr>
         <w:spacing w:line="276" w:lineRule="auto"/>
         <w:contextualSpacing w:val="0"/>
@@ -342,131 +337,27 @@
           <w:szCs w:val="28"/>
           <w:rtl w:val="0"/>
         </w:rPr>
-        <w:t xml:space="preserve">Special Provisions</w:t>
-      </w:r>
-      <w:r>
-        <w:rPr>
-          <w:rtl w:val="0"/>
-        </w:rPr>
-      </w:r>
-    </w:p>
-    <w:p>
-      <w:pPr>
-        <w:spacing w:line="276" w:lineRule="auto"/>
-        <w:contextualSpacing w:val="0"/>
-      </w:pPr>
-      <w:r>
-        <w:rPr>
-          <w:rFonts w:ascii="Times New Roman" w:cs="Times New Roman" w:eastAsia="Times New Roman" w:hAnsi="Times New Roman"/>
-          <w:sz w:val="24"/>
-          <w:szCs w:val="24"/>
-          <w:rtl w:val="0"/>
-        </w:rPr>
-        <w:t xml:space="preserve">There are a few special provisions that we need to be aware of during the planning and development stages of this project. The service will allow users to upload media, including images, videos, and text-based messages. These types of media could contain explicit material, and we have to make sure that we prompt the users for age verification, or filter out that content if there is no age limit for our service.</w:t>
-      </w:r>
-    </w:p>
-    <w:p>
-      <w:pPr>
-        <w:spacing w:line="276" w:lineRule="auto"/>
-        <w:contextualSpacing w:val="0"/>
-      </w:pPr>
-      <w:r>
-        <w:rPr>
-          <w:rtl w:val="0"/>
-        </w:rPr>
-      </w:r>
-    </w:p>
-    <w:p>
-      <w:pPr>
-        <w:spacing w:line="276" w:lineRule="auto"/>
-        <w:contextualSpacing w:val="0"/>
-      </w:pPr>
-      <w:r>
-        <w:rPr>
-          <w:rFonts w:ascii="Times New Roman" w:cs="Times New Roman" w:eastAsia="Times New Roman" w:hAnsi="Times New Roman"/>
-          <w:sz w:val="24"/>
-          <w:szCs w:val="24"/>
-          <w:rtl w:val="0"/>
-        </w:rPr>
-        <w:t xml:space="preserve">Secondly, users may be motivated to navigate to certain geographical areas to obtain information from the service that another user has posted. However, the user may have made a post in a geographically restricted area, so we need to make users aware of and agree to that it is not okay to trespass or break any laws while using our service.</w:t>
-      </w:r>
-    </w:p>
-    <w:p>
-      <w:pPr>
-        <w:spacing w:line="276" w:lineRule="auto"/>
-        <w:contextualSpacing w:val="0"/>
-      </w:pPr>
-      <w:r>
-        <w:rPr>
-          <w:rtl w:val="0"/>
-        </w:rPr>
-      </w:r>
-    </w:p>
-    <w:p>
-      <w:pPr>
-        <w:spacing w:line="276" w:lineRule="auto"/>
-        <w:contextualSpacing w:val="0"/>
-      </w:pPr>
-      <w:r>
-        <w:rPr>
-          <w:rFonts w:ascii="Times New Roman" w:cs="Times New Roman" w:eastAsia="Times New Roman" w:hAnsi="Times New Roman"/>
-          <w:sz w:val="24"/>
-          <w:szCs w:val="24"/>
-          <w:rtl w:val="0"/>
-        </w:rPr>
-        <w:t xml:space="preserve">Lastly, users are allowed to see the geographic location where other users have uploaded posts to the service. However, we cannot allow users to see the current location of other users before they make posts, because this would be a violation of privacy that we don’t want any users worrying about.</w:t>
-      </w:r>
-      <w:r>
-        <w:rPr>
-          <w:rtl w:val="0"/>
-        </w:rPr>
-      </w:r>
-    </w:p>
-    <w:p>
-      <w:pPr>
-        <w:spacing w:line="276" w:lineRule="auto"/>
-        <w:contextualSpacing w:val="0"/>
-      </w:pPr>
-      <w:r>
-        <w:rPr>
-          <w:rtl w:val="0"/>
-        </w:rPr>
-      </w:r>
-    </w:p>
-    <w:p>
-      <w:pPr>
-        <w:spacing w:line="276" w:lineRule="auto"/>
-        <w:contextualSpacing w:val="0"/>
-      </w:pPr>
-      <w:r>
-        <w:rPr>
-          <w:rFonts w:ascii="Times New Roman" w:cs="Times New Roman" w:eastAsia="Times New Roman" w:hAnsi="Times New Roman"/>
-          <w:b w:val="1"/>
-          <w:sz w:val="28"/>
-          <w:szCs w:val="28"/>
-          <w:rtl w:val="0"/>
-        </w:rPr>
-        <w:t xml:space="preserve">Project Assumptions and Constraints</w:t>
-      </w:r>
-      <w:r>
-        <w:rPr>
-          <w:rtl w:val="0"/>
-        </w:rPr>
-      </w:r>
-    </w:p>
-    <w:p>
-      <w:pPr>
-        <w:spacing w:line="276" w:lineRule="auto"/>
-        <w:contextualSpacing w:val="0"/>
-      </w:pPr>
-      <w:r>
-        <w:rPr>
-          <w:rFonts w:ascii="Times New Roman" w:cs="Times New Roman" w:eastAsia="Times New Roman" w:hAnsi="Times New Roman"/>
-          <w:sz w:val="24"/>
-          <w:szCs w:val="24"/>
-          <w:rtl w:val="0"/>
-        </w:rPr>
-        <w:t xml:space="preserve">Assumptions:</w:t>
+        <w:t xml:space="preserve">Milestones</w:t>
+      </w:r>
+      <w:r>
+        <w:rPr>
+          <w:rtl w:val="0"/>
+        </w:rPr>
+      </w:r>
+    </w:p>
+    <w:p>
+      <w:pPr>
+        <w:spacing w:line="276" w:lineRule="auto"/>
+        <w:contextualSpacing w:val="0"/>
+      </w:pPr>
+      <w:r>
+        <w:rPr>
+          <w:rFonts w:ascii="Times New Roman" w:cs="Times New Roman" w:eastAsia="Times New Roman" w:hAnsi="Times New Roman"/>
+          <w:sz w:val="24"/>
+          <w:szCs w:val="24"/>
+          <w:rtl w:val="0"/>
+        </w:rPr>
+        <w:t xml:space="preserve">We aim to complete the following tasks, in this order, before the end of the fall 2016 semester:</w:t>
       </w:r>
     </w:p>
     <w:p>
@@ -491,29 +382,14 @@
           <w:szCs w:val="24"/>
           <w:rtl w:val="0"/>
         </w:rPr>
-        <w:t xml:space="preserve">We will be able to collaborate our work using GitHub</w:t>
-      </w:r>
-    </w:p>
-    <w:p>
-      <w:pPr>
-        <w:spacing w:line="276" w:lineRule="auto"/>
-        <w:contextualSpacing w:val="0"/>
-      </w:pPr>
-      <w:r>
-        <w:rPr>
-          <w:rFonts w:ascii="Times New Roman" w:cs="Times New Roman" w:eastAsia="Times New Roman" w:hAnsi="Times New Roman"/>
-          <w:sz w:val="24"/>
-          <w:szCs w:val="24"/>
-          <w:rtl w:val="0"/>
-        </w:rPr>
-        <w:t xml:space="preserve">Constraints:</w:t>
+        <w:t xml:space="preserve">User manual</w:t>
       </w:r>
     </w:p>
     <w:p>
       <w:pPr>
         <w:numPr>
           <w:ilvl w:val="0"/>
-          <w:numId w:val="1"/>
+          <w:numId w:val="2"/>
         </w:numPr>
         <w:spacing w:line="276" w:lineRule="auto"/>
         <w:ind w:left="720" w:hanging="360"/>
@@ -531,32 +407,14 @@
           <w:szCs w:val="24"/>
           <w:rtl w:val="0"/>
         </w:rPr>
-        <w:t xml:space="preserve">The server </w:t>
-      </w:r>
-      <w:r>
-        <w:rPr>
-          <w:rFonts w:ascii="Times New Roman" w:cs="Times New Roman" w:eastAsia="Times New Roman" w:hAnsi="Times New Roman"/>
-          <w:sz w:val="24"/>
-          <w:szCs w:val="24"/>
-          <w:rtl w:val="0"/>
-        </w:rPr>
-        <w:t xml:space="preserve">must</w:t>
-      </w:r>
-      <w:r>
-        <w:rPr>
-          <w:rFonts w:ascii="Times New Roman" w:cs="Times New Roman" w:eastAsia="Times New Roman" w:hAnsi="Times New Roman"/>
-          <w:sz w:val="24"/>
-          <w:szCs w:val="24"/>
-          <w:rtl w:val="0"/>
-        </w:rPr>
-        <w:t xml:space="preserve"> be operating at all times</w:t>
+        <w:t xml:space="preserve">User interface design and layout</w:t>
       </w:r>
     </w:p>
     <w:p>
       <w:pPr>
         <w:numPr>
           <w:ilvl w:val="0"/>
-          <w:numId w:val="1"/>
+          <w:numId w:val="2"/>
         </w:numPr>
         <w:spacing w:line="276" w:lineRule="auto"/>
         <w:ind w:left="720" w:hanging="360"/>
@@ -574,7 +432,106 @@
           <w:szCs w:val="24"/>
           <w:rtl w:val="0"/>
         </w:rPr>
-        <w:t xml:space="preserve">Money must be available to pay for the server</w:t>
+        <w:t xml:space="preserve">Technical specifications</w:t>
+      </w:r>
+    </w:p>
+    <w:p>
+      <w:pPr>
+        <w:numPr>
+          <w:ilvl w:val="0"/>
+          <w:numId w:val="2"/>
+        </w:numPr>
+        <w:spacing w:line="276" w:lineRule="auto"/>
+        <w:ind w:left="720" w:hanging="360"/>
+        <w:contextualSpacing w:val="1"/>
+        <w:rPr>
+          <w:rFonts w:ascii="Times New Roman" w:cs="Times New Roman" w:eastAsia="Times New Roman" w:hAnsi="Times New Roman"/>
+          <w:sz w:val="24"/>
+          <w:szCs w:val="24"/>
+        </w:rPr>
+      </w:pPr>
+      <w:r>
+        <w:rPr>
+          <w:rFonts w:ascii="Times New Roman" w:cs="Times New Roman" w:eastAsia="Times New Roman" w:hAnsi="Times New Roman"/>
+          <w:sz w:val="24"/>
+          <w:szCs w:val="24"/>
+          <w:rtl w:val="0"/>
+        </w:rPr>
+        <w:t xml:space="preserve">Use cases</w:t>
+      </w:r>
+    </w:p>
+    <w:p>
+      <w:pPr>
+        <w:numPr>
+          <w:ilvl w:val="0"/>
+          <w:numId w:val="2"/>
+        </w:numPr>
+        <w:ind w:left="720" w:hanging="360"/>
+        <w:contextualSpacing w:val="1"/>
+        <w:rPr>
+          <w:rFonts w:ascii="Times New Roman" w:cs="Times New Roman" w:eastAsia="Times New Roman" w:hAnsi="Times New Roman"/>
+          <w:sz w:val="24"/>
+          <w:szCs w:val="24"/>
+        </w:rPr>
+      </w:pPr>
+      <w:r>
+        <w:rPr>
+          <w:rFonts w:ascii="Times New Roman" w:cs="Times New Roman" w:eastAsia="Times New Roman" w:hAnsi="Times New Roman"/>
+          <w:sz w:val="24"/>
+          <w:szCs w:val="24"/>
+          <w:rtl w:val="0"/>
+        </w:rPr>
+        <w:t xml:space="preserve">UML and class diagrams</w:t>
+      </w:r>
+    </w:p>
+    <w:p>
+      <w:pPr>
+        <w:numPr>
+          <w:ilvl w:val="0"/>
+          <w:numId w:val="2"/>
+        </w:numPr>
+        <w:spacing w:line="276" w:lineRule="auto"/>
+        <w:ind w:left="720" w:hanging="360"/>
+        <w:contextualSpacing w:val="1"/>
+        <w:rPr>
+          <w:rFonts w:ascii="Times New Roman" w:cs="Times New Roman" w:eastAsia="Times New Roman" w:hAnsi="Times New Roman"/>
+          <w:sz w:val="24"/>
+          <w:szCs w:val="24"/>
+        </w:rPr>
+      </w:pPr>
+      <w:r>
+        <w:rPr>
+          <w:rFonts w:ascii="Times New Roman" w:cs="Times New Roman" w:eastAsia="Times New Roman" w:hAnsi="Times New Roman"/>
+          <w:sz w:val="24"/>
+          <w:szCs w:val="24"/>
+          <w:rtl w:val="0"/>
+        </w:rPr>
+        <w:t xml:space="preserve">Database documentation</w:t>
+      </w:r>
+    </w:p>
+    <w:p>
+      <w:pPr>
+        <w:numPr>
+          <w:ilvl w:val="0"/>
+          <w:numId w:val="2"/>
+        </w:numPr>
+        <w:spacing w:line="276" w:lineRule="auto"/>
+        <w:ind w:left="720" w:hanging="360"/>
+        <w:contextualSpacing w:val="1"/>
+        <w:rPr>
+          <w:rFonts w:ascii="Times New Roman" w:cs="Times New Roman" w:eastAsia="Times New Roman" w:hAnsi="Times New Roman"/>
+          <w:sz w:val="24"/>
+          <w:szCs w:val="24"/>
+        </w:rPr>
+      </w:pPr>
+      <w:r>
+        <w:rPr>
+          <w:rFonts w:ascii="Times New Roman" w:cs="Times New Roman" w:eastAsia="Times New Roman" w:hAnsi="Times New Roman"/>
+          <w:sz w:val="24"/>
+          <w:szCs w:val="24"/>
+          <w:rtl w:val="0"/>
+        </w:rPr>
+        <w:t xml:space="preserve">Test plan</w:t>
       </w:r>
     </w:p>
     <w:p>
@@ -601,27 +558,38 @@
           <w:szCs w:val="28"/>
           <w:rtl w:val="0"/>
         </w:rPr>
-        <w:t xml:space="preserve">Project Risks</w:t>
-      </w:r>
-      <w:r>
-        <w:rPr>
-          <w:rtl w:val="0"/>
-        </w:rPr>
-      </w:r>
-    </w:p>
-    <w:p>
-      <w:pPr>
-        <w:spacing w:line="276" w:lineRule="auto"/>
-        <w:contextualSpacing w:val="0"/>
-      </w:pPr>
-      <w:r>
-        <w:rPr>
-          <w:rFonts w:ascii="Times New Roman" w:cs="Times New Roman" w:eastAsia="Times New Roman" w:hAnsi="Times New Roman"/>
-          <w:sz w:val="24"/>
-          <w:szCs w:val="24"/>
-          <w:rtl w:val="0"/>
-        </w:rPr>
-        <w:t xml:space="preserve">Technical issues may prevent us from making reasonable progress, like the lack of proper APIs and other implementations. The server might be down or unusable after launching the app. There will be bugs after releasing the app to users, even after thorough testing. We will have to quickly iterate and fix the bugs as soon as possible to keep the users satisfied. We also have to think about privacy of users. We have to make sure that a user’s information is protected, including location, name, and other data.</w:t>
+        <w:t xml:space="preserve">Software Engineering Methodology</w:t>
+      </w:r>
+      <w:r>
+        <w:rPr>
+          <w:rtl w:val="0"/>
+        </w:rPr>
+      </w:r>
+    </w:p>
+    <w:p>
+      <w:pPr>
+        <w:spacing w:line="276" w:lineRule="auto"/>
+        <w:contextualSpacing w:val="0"/>
+      </w:pPr>
+      <w:r>
+        <w:rPr>
+          <w:rFonts w:ascii="Times New Roman" w:cs="Times New Roman" w:eastAsia="Times New Roman" w:hAnsi="Times New Roman"/>
+          <w:sz w:val="24"/>
+          <w:szCs w:val="24"/>
+          <w:rtl w:val="0"/>
+        </w:rPr>
+        <w:t xml:space="preserve">We will utilize the Agile software engineering methodology to develop Dropp.</w:t>
+      </w:r>
+    </w:p>
+    <w:p>
+      <w:pPr>
+        <w:spacing w:line="276" w:lineRule="auto"/>
+        <w:contextualSpacing w:val="0"/>
+      </w:pPr>
+      <w:r>
+        <w:rPr>
+          <w:rtl w:val="0"/>
+        </w:rPr>
       </w:r>
     </w:p>
     <w:p>
@@ -637,12 +605,171 @@
           <w:szCs w:val="28"/>
           <w:rtl w:val="0"/>
         </w:rPr>
-        <w:t xml:space="preserve">Project Expenses</w:t>
-      </w:r>
-      <w:r>
-        <w:rPr>
-          <w:rtl w:val="0"/>
-        </w:rPr>
+        <w:t xml:space="preserve">Special Provisions</w:t>
+      </w:r>
+      <w:r>
+        <w:rPr>
+          <w:rtl w:val="0"/>
+        </w:rPr>
+      </w:r>
+    </w:p>
+    <w:p>
+      <w:pPr>
+        <w:spacing w:line="276" w:lineRule="auto"/>
+        <w:contextualSpacing w:val="0"/>
+      </w:pPr>
+      <w:r>
+        <w:rPr>
+          <w:rFonts w:ascii="Times New Roman" w:cs="Times New Roman" w:eastAsia="Times New Roman" w:hAnsi="Times New Roman"/>
+          <w:sz w:val="24"/>
+          <w:szCs w:val="24"/>
+          <w:rtl w:val="0"/>
+        </w:rPr>
+        <w:t xml:space="preserve">There are a few special provisions that we need to be aware of during the planning and development stages of this project. The service will allow users to upload media, including images, videos, and text-based messages. These types of media could contain explicit material, and we have to make sure that we prompt the users for age verification, or filter out that content if there is no age limit for our service.</w:t>
+      </w:r>
+    </w:p>
+    <w:p>
+      <w:pPr>
+        <w:spacing w:line="276" w:lineRule="auto"/>
+        <w:contextualSpacing w:val="0"/>
+      </w:pPr>
+      <w:r>
+        <w:rPr>
+          <w:rtl w:val="0"/>
+        </w:rPr>
+      </w:r>
+    </w:p>
+    <w:p>
+      <w:pPr>
+        <w:spacing w:line="276" w:lineRule="auto"/>
+        <w:contextualSpacing w:val="0"/>
+      </w:pPr>
+      <w:r>
+        <w:rPr>
+          <w:rFonts w:ascii="Times New Roman" w:cs="Times New Roman" w:eastAsia="Times New Roman" w:hAnsi="Times New Roman"/>
+          <w:sz w:val="24"/>
+          <w:szCs w:val="24"/>
+          <w:rtl w:val="0"/>
+        </w:rPr>
+        <w:t xml:space="preserve">Secondly, users may be motivated to navigate to certain geographical areas to obtain information from the service that another user has posted. However, the user may have made a post in a geographically restricted area, so we need to make users aware of and agree to that it is not okay to trespass or break any laws while using our service.</w:t>
+      </w:r>
+    </w:p>
+    <w:p>
+      <w:pPr>
+        <w:spacing w:line="276" w:lineRule="auto"/>
+        <w:contextualSpacing w:val="0"/>
+      </w:pPr>
+      <w:r>
+        <w:rPr>
+          <w:rtl w:val="0"/>
+        </w:rPr>
+      </w:r>
+    </w:p>
+    <w:p>
+      <w:pPr>
+        <w:spacing w:line="276" w:lineRule="auto"/>
+        <w:contextualSpacing w:val="0"/>
+      </w:pPr>
+      <w:r>
+        <w:rPr>
+          <w:rFonts w:ascii="Times New Roman" w:cs="Times New Roman" w:eastAsia="Times New Roman" w:hAnsi="Times New Roman"/>
+          <w:sz w:val="24"/>
+          <w:szCs w:val="24"/>
+          <w:rtl w:val="0"/>
+        </w:rPr>
+        <w:t xml:space="preserve">Lastly, users are allowed to see the geographic location where other users have uploaded posts to the service. However, we cannot allow users to see the current location of other users before they make posts, because this would be a violation of privacy that we don’t want any users worrying about.</w:t>
+      </w:r>
+      <w:r>
+        <w:rPr>
+          <w:rtl w:val="0"/>
+        </w:rPr>
+      </w:r>
+    </w:p>
+    <w:p>
+      <w:pPr>
+        <w:spacing w:line="276" w:lineRule="auto"/>
+        <w:contextualSpacing w:val="0"/>
+      </w:pPr>
+      <w:r>
+        <w:rPr>
+          <w:rtl w:val="0"/>
+        </w:rPr>
+      </w:r>
+    </w:p>
+    <w:p>
+      <w:pPr>
+        <w:spacing w:line="276" w:lineRule="auto"/>
+        <w:contextualSpacing w:val="0"/>
+      </w:pPr>
+      <w:r>
+        <w:rPr>
+          <w:rFonts w:ascii="Times New Roman" w:cs="Times New Roman" w:eastAsia="Times New Roman" w:hAnsi="Times New Roman"/>
+          <w:b w:val="1"/>
+          <w:sz w:val="28"/>
+          <w:szCs w:val="28"/>
+          <w:rtl w:val="0"/>
+        </w:rPr>
+        <w:t xml:space="preserve">Project Assumptions and Constraints</w:t>
+      </w:r>
+      <w:r>
+        <w:rPr>
+          <w:rtl w:val="0"/>
+        </w:rPr>
+      </w:r>
+    </w:p>
+    <w:p>
+      <w:pPr>
+        <w:spacing w:line="276" w:lineRule="auto"/>
+        <w:contextualSpacing w:val="0"/>
+      </w:pPr>
+      <w:r>
+        <w:rPr>
+          <w:rFonts w:ascii="Times New Roman" w:cs="Times New Roman" w:eastAsia="Times New Roman" w:hAnsi="Times New Roman"/>
+          <w:sz w:val="24"/>
+          <w:szCs w:val="24"/>
+          <w:rtl w:val="0"/>
+        </w:rPr>
+        <w:t xml:space="preserve">Assumptions:</w:t>
+      </w:r>
+    </w:p>
+    <w:p>
+      <w:pPr>
+        <w:numPr>
+          <w:ilvl w:val="0"/>
+          <w:numId w:val="4"/>
+        </w:numPr>
+        <w:spacing w:line="276" w:lineRule="auto"/>
+        <w:ind w:left="720" w:hanging="360"/>
+        <w:contextualSpacing w:val="1"/>
+        <w:rPr>
+          <w:rFonts w:ascii="Times New Roman" w:cs="Times New Roman" w:eastAsia="Times New Roman" w:hAnsi="Times New Roman"/>
+          <w:sz w:val="24"/>
+          <w:szCs w:val="24"/>
+        </w:rPr>
+      </w:pPr>
+      <w:r>
+        <w:rPr>
+          <w:rFonts w:ascii="Times New Roman" w:cs="Times New Roman" w:eastAsia="Times New Roman" w:hAnsi="Times New Roman"/>
+          <w:sz w:val="24"/>
+          <w:szCs w:val="24"/>
+          <w:rtl w:val="0"/>
+        </w:rPr>
+        <w:t xml:space="preserve">We will be able to collaborate our work using GitHub</w:t>
+      </w:r>
+    </w:p>
+    <w:p>
+      <w:pPr>
+        <w:spacing w:line="276" w:lineRule="auto"/>
+        <w:contextualSpacing w:val="0"/>
+      </w:pPr>
+      <w:r>
+        <w:rPr>
+          <w:rFonts w:ascii="Times New Roman" w:cs="Times New Roman" w:eastAsia="Times New Roman" w:hAnsi="Times New Roman"/>
+          <w:sz w:val="24"/>
+          <w:szCs w:val="24"/>
+          <w:rtl w:val="0"/>
+        </w:rPr>
+        <w:t xml:space="preserve">Constraints:</w:t>
       </w:r>
     </w:p>
     <w:p>
@@ -667,7 +794,25 @@
           <w:szCs w:val="24"/>
           <w:rtl w:val="0"/>
         </w:rPr>
-        <w:t xml:space="preserve">Server costs to maintain the database of messages and location data</w:t>
+        <w:t xml:space="preserve">The server </w:t>
+      </w:r>
+      <w:r>
+        <w:rPr>
+          <w:rFonts w:ascii="Times New Roman" w:cs="Times New Roman" w:eastAsia="Times New Roman" w:hAnsi="Times New Roman"/>
+          <w:sz w:val="24"/>
+          <w:szCs w:val="24"/>
+          <w:rtl w:val="0"/>
+        </w:rPr>
+        <w:t xml:space="preserve">must</w:t>
+      </w:r>
+      <w:r>
+        <w:rPr>
+          <w:rFonts w:ascii="Times New Roman" w:cs="Times New Roman" w:eastAsia="Times New Roman" w:hAnsi="Times New Roman"/>
+          <w:sz w:val="24"/>
+          <w:szCs w:val="24"/>
+          <w:rtl w:val="0"/>
+        </w:rPr>
+        <w:t xml:space="preserve"> be operating at all times</w:t>
       </w:r>
     </w:p>
     <w:p>
@@ -692,14 +837,93 @@
           <w:szCs w:val="24"/>
           <w:rtl w:val="0"/>
         </w:rPr>
-        <w:t xml:space="preserve">Possible costs for tools required for development</w:t>
+        <w:t xml:space="preserve">Money must be available to pay for the server</w:t>
+      </w:r>
+    </w:p>
+    <w:p>
+      <w:pPr>
+        <w:spacing w:line="276" w:lineRule="auto"/>
+        <w:contextualSpacing w:val="0"/>
+      </w:pPr>
+      <w:r>
+        <w:rPr>
+          <w:rtl w:val="0"/>
+        </w:rPr>
+      </w:r>
+    </w:p>
+    <w:p>
+      <w:pPr>
+        <w:spacing w:line="276" w:lineRule="auto"/>
+        <w:contextualSpacing w:val="0"/>
+      </w:pPr>
+      <w:r>
+        <w:rPr>
+          <w:rFonts w:ascii="Times New Roman" w:cs="Times New Roman" w:eastAsia="Times New Roman" w:hAnsi="Times New Roman"/>
+          <w:b w:val="1"/>
+          <w:sz w:val="28"/>
+          <w:szCs w:val="28"/>
+          <w:rtl w:val="0"/>
+        </w:rPr>
+        <w:t xml:space="preserve">Project Risks</w:t>
+      </w:r>
+      <w:r>
+        <w:rPr>
+          <w:rtl w:val="0"/>
+        </w:rPr>
+      </w:r>
+    </w:p>
+    <w:p>
+      <w:pPr>
+        <w:spacing w:line="276" w:lineRule="auto"/>
+        <w:contextualSpacing w:val="0"/>
+      </w:pPr>
+      <w:r>
+        <w:rPr>
+          <w:rFonts w:ascii="Times New Roman" w:cs="Times New Roman" w:eastAsia="Times New Roman" w:hAnsi="Times New Roman"/>
+          <w:sz w:val="24"/>
+          <w:szCs w:val="24"/>
+          <w:rtl w:val="0"/>
+        </w:rPr>
+        <w:t xml:space="preserve">Technical issues may prevent us from making reasonable progress, like the lack of proper APIs and other implementations. The server might be down or unusable after launching the app. There will be bugs after releasing the app to users, even after thorough testing. We will have to quickly iterate and fix the bugs as soon as possible to keep the users satisfied. We also have to think about privacy of users. We have to make sure that a user’s information is protected, including location, name, and other data.</w:t>
+      </w:r>
+    </w:p>
+    <w:p>
+      <w:pPr>
+        <w:spacing w:line="276" w:lineRule="auto"/>
+        <w:contextualSpacing w:val="0"/>
+      </w:pPr>
+      <w:r>
+        <w:rPr>
+          <w:rtl w:val="0"/>
+        </w:rPr>
+      </w:r>
+    </w:p>
+    <w:p>
+      <w:pPr>
+        <w:spacing w:line="276" w:lineRule="auto"/>
+        <w:contextualSpacing w:val="0"/>
+      </w:pPr>
+      <w:r>
+        <w:rPr>
+          <w:rFonts w:ascii="Times New Roman" w:cs="Times New Roman" w:eastAsia="Times New Roman" w:hAnsi="Times New Roman"/>
+          <w:b w:val="1"/>
+          <w:sz w:val="28"/>
+          <w:szCs w:val="28"/>
+          <w:rtl w:val="0"/>
+        </w:rPr>
+        <w:t xml:space="preserve">Project Expenses</w:t>
+      </w:r>
+      <w:r>
+        <w:rPr>
+          <w:rtl w:val="0"/>
+        </w:rPr>
       </w:r>
     </w:p>
     <w:p>
       <w:pPr>
         <w:numPr>
           <w:ilvl w:val="0"/>
-          <w:numId w:val="3"/>
+          <w:numId w:val="5"/>
         </w:numPr>
         <w:spacing w:line="276" w:lineRule="auto"/>
         <w:ind w:left="720" w:hanging="360"/>
@@ -708,24 +932,23 @@
           <w:rFonts w:ascii="Times New Roman" w:cs="Times New Roman" w:eastAsia="Times New Roman" w:hAnsi="Times New Roman"/>
           <w:sz w:val="24"/>
           <w:szCs w:val="24"/>
-          <w:u w:val="none"/>
-        </w:rPr>
-      </w:pPr>
-      <w:r>
-        <w:rPr>
-          <w:rFonts w:ascii="Times New Roman" w:cs="Times New Roman" w:eastAsia="Times New Roman" w:hAnsi="Times New Roman"/>
-          <w:sz w:val="24"/>
-          <w:szCs w:val="24"/>
-          <w:rtl w:val="0"/>
-        </w:rPr>
-        <w:t xml:space="preserve">Testing Expense</w:t>
+        </w:rPr>
+      </w:pPr>
+      <w:r>
+        <w:rPr>
+          <w:rFonts w:ascii="Times New Roman" w:cs="Times New Roman" w:eastAsia="Times New Roman" w:hAnsi="Times New Roman"/>
+          <w:sz w:val="24"/>
+          <w:szCs w:val="24"/>
+          <w:rtl w:val="0"/>
+        </w:rPr>
+        <w:t xml:space="preserve">Server costs to maintain the database of messages and location data</w:t>
       </w:r>
     </w:p>
     <w:p>
       <w:pPr>
         <w:numPr>
           <w:ilvl w:val="0"/>
-          <w:numId w:val="3"/>
+          <w:numId w:val="5"/>
         </w:numPr>
         <w:spacing w:line="276" w:lineRule="auto"/>
         <w:ind w:left="720" w:hanging="360"/>
@@ -734,6 +957,113 @@
           <w:rFonts w:ascii="Times New Roman" w:cs="Times New Roman" w:eastAsia="Times New Roman" w:hAnsi="Times New Roman"/>
           <w:sz w:val="24"/>
           <w:szCs w:val="24"/>
+        </w:rPr>
+      </w:pPr>
+      <w:r>
+        <w:rPr>
+          <w:rFonts w:ascii="Times New Roman" w:cs="Times New Roman" w:eastAsia="Times New Roman" w:hAnsi="Times New Roman"/>
+          <w:sz w:val="24"/>
+          <w:szCs w:val="24"/>
+          <w:rtl w:val="0"/>
+        </w:rPr>
+        <w:t xml:space="preserve">Possible costs for tools required for development</w:t>
+      </w:r>
+    </w:p>
+    <w:p>
+      <w:pPr>
+        <w:numPr>
+          <w:ilvl w:val="0"/>
+          <w:numId w:val="5"/>
+        </w:numPr>
+        <w:spacing w:line="276" w:lineRule="auto"/>
+        <w:ind w:left="720" w:hanging="360"/>
+        <w:contextualSpacing w:val="1"/>
+        <w:rPr>
+          <w:rFonts w:ascii="Times New Roman" w:cs="Times New Roman" w:eastAsia="Times New Roman" w:hAnsi="Times New Roman"/>
+          <w:sz w:val="24"/>
+          <w:szCs w:val="24"/>
+        </w:rPr>
+      </w:pPr>
+      <w:r>
+        <w:rPr>
+          <w:rFonts w:ascii="Times New Roman" w:cs="Times New Roman" w:eastAsia="Times New Roman" w:hAnsi="Times New Roman"/>
+          <w:sz w:val="24"/>
+          <w:szCs w:val="24"/>
+          <w:rtl w:val="0"/>
+        </w:rPr>
+        <w:t xml:space="preserve">Testing Expense</w:t>
+      </w:r>
+    </w:p>
+    <w:p>
+      <w:pPr>
+        <w:numPr>
+          <w:ilvl w:val="0"/>
+          <w:numId w:val="5"/>
+        </w:numPr>
+        <w:spacing w:line="276" w:lineRule="auto"/>
+        <w:ind w:left="720" w:hanging="360"/>
+        <w:contextualSpacing w:val="1"/>
+        <w:rPr>
+          <w:rFonts w:ascii="Times New Roman" w:cs="Times New Roman" w:eastAsia="Times New Roman" w:hAnsi="Times New Roman"/>
+          <w:sz w:val="24"/>
+          <w:szCs w:val="24"/>
+        </w:rPr>
+      </w:pPr>
+      <w:r>
+        <w:rPr>
+          <w:rFonts w:ascii="Times New Roman" w:cs="Times New Roman" w:eastAsia="Times New Roman" w:hAnsi="Times New Roman"/>
+          <w:sz w:val="24"/>
+          <w:szCs w:val="24"/>
+          <w:rtl w:val="0"/>
+        </w:rPr>
+        <w:t xml:space="preserve">Apple iOS app store expenses</w:t>
+      </w:r>
+    </w:p>
+    <w:p>
+      <w:pPr>
+        <w:spacing w:line="276" w:lineRule="auto"/>
+        <w:contextualSpacing w:val="0"/>
+      </w:pPr>
+      <w:r>
+        <w:rPr>
+          <w:rtl w:val="0"/>
+        </w:rPr>
+      </w:r>
+    </w:p>
+    <w:p>
+      <w:pPr>
+        <w:spacing w:line="276" w:lineRule="auto"/>
+        <w:contextualSpacing w:val="0"/>
+      </w:pPr>
+      <w:r>
+        <w:rPr>
+          <w:rFonts w:ascii="Times New Roman" w:cs="Times New Roman" w:eastAsia="Times New Roman" w:hAnsi="Times New Roman"/>
+          <w:b w:val="1"/>
+          <w:sz w:val="28"/>
+          <w:szCs w:val="28"/>
+          <w:rtl w:val="0"/>
+        </w:rPr>
+        <w:t xml:space="preserve">Necessary Resources</w:t>
+      </w:r>
+      <w:r>
+        <w:rPr>
+          <w:rtl w:val="0"/>
+        </w:rPr>
+      </w:r>
+    </w:p>
+    <w:p>
+      <w:pPr>
+        <w:numPr>
+          <w:ilvl w:val="0"/>
+          <w:numId w:val="6"/>
+        </w:numPr>
+        <w:spacing w:line="276" w:lineRule="auto"/>
+        <w:ind w:left="720" w:hanging="360"/>
+        <w:contextualSpacing w:val="1"/>
+        <w:rPr>
+          <w:rFonts w:ascii="Times New Roman" w:cs="Times New Roman" w:eastAsia="Times New Roman" w:hAnsi="Times New Roman"/>
+          <w:sz w:val="24"/>
+          <w:szCs w:val="24"/>
           <w:u w:val="none"/>
         </w:rPr>
       </w:pPr>
@@ -744,7 +1074,59 @@
           <w:szCs w:val="24"/>
           <w:rtl w:val="0"/>
         </w:rPr>
-        <w:t xml:space="preserve">Apple iOS app store expenses</w:t>
+        <w:t xml:space="preserve">Database</w:t>
+      </w:r>
+    </w:p>
+    <w:p>
+      <w:pPr>
+        <w:numPr>
+          <w:ilvl w:val="0"/>
+          <w:numId w:val="6"/>
+        </w:numPr>
+        <w:spacing w:line="276" w:lineRule="auto"/>
+        <w:ind w:left="720" w:hanging="360"/>
+        <w:contextualSpacing w:val="1"/>
+        <w:rPr>
+          <w:rFonts w:ascii="Times New Roman" w:cs="Times New Roman" w:eastAsia="Times New Roman" w:hAnsi="Times New Roman"/>
+          <w:sz w:val="24"/>
+          <w:szCs w:val="24"/>
+          <w:u w:val="none"/>
+        </w:rPr>
+      </w:pPr>
+      <w:r>
+        <w:rPr>
+          <w:rFonts w:ascii="Times New Roman" w:cs="Times New Roman" w:eastAsia="Times New Roman" w:hAnsi="Times New Roman"/>
+          <w:sz w:val="24"/>
+          <w:szCs w:val="24"/>
+          <w:rtl w:val="0"/>
+        </w:rPr>
+        <w:t xml:space="preserve">Server(s)</w:t>
+      </w:r>
+    </w:p>
+    <w:p>
+      <w:pPr>
+        <w:numPr>
+          <w:ilvl w:val="0"/>
+          <w:numId w:val="6"/>
+        </w:numPr>
+        <w:spacing w:line="276" w:lineRule="auto"/>
+        <w:ind w:left="720" w:hanging="360"/>
+        <w:contextualSpacing w:val="1"/>
+        <w:rPr>
+          <w:rFonts w:ascii="Times New Roman" w:cs="Times New Roman" w:eastAsia="Times New Roman" w:hAnsi="Times New Roman"/>
+          <w:sz w:val="24"/>
+          <w:szCs w:val="24"/>
+          <w:u w:val="none"/>
+        </w:rPr>
+      </w:pPr>
+      <w:r>
+        <w:rPr>
+          <w:rFonts w:ascii="Times New Roman" w:cs="Times New Roman" w:eastAsia="Times New Roman" w:hAnsi="Times New Roman"/>
+          <w:sz w:val="24"/>
+          <w:szCs w:val="24"/>
+          <w:rtl w:val="0"/>
+        </w:rPr>
+        <w:t xml:space="preserve">Apple Developer Program (to distribute on iOS App Store)</w:t>
       </w:r>
     </w:p>
     <w:p>
@@ -1110,6 +1492,206 @@
           <w:rtl w:val="0"/>
         </w:rPr>
         <w:t xml:space="preserve">)</w:t>
+      </w:r>
+    </w:p>
+    <w:p>
+      <w:pPr>
+        <w:spacing w:line="276" w:lineRule="auto"/>
+        <w:contextualSpacing w:val="0"/>
+      </w:pPr>
+      <w:r>
+        <w:rPr>
+          <w:rtl w:val="0"/>
+        </w:rPr>
+      </w:r>
+    </w:p>
+    <w:p>
+      <w:pPr>
+        <w:contextualSpacing w:val="0"/>
+      </w:pPr>
+      <w:r>
+        <w:rPr>
+          <w:rFonts w:ascii="Times New Roman" w:cs="Times New Roman" w:eastAsia="Times New Roman" w:hAnsi="Times New Roman"/>
+          <w:b w:val="1"/>
+          <w:sz w:val="28"/>
+          <w:szCs w:val="28"/>
+          <w:rtl w:val="0"/>
+        </w:rPr>
+        <w:t xml:space="preserve">Division of Labor</w:t>
+      </w:r>
+      <w:r>
+        <w:rPr>
+          <w:rtl w:val="0"/>
+        </w:rPr>
+      </w:r>
+    </w:p>
+    <w:p>
+      <w:pPr>
+        <w:numPr>
+          <w:ilvl w:val="0"/>
+          <w:numId w:val="1"/>
+        </w:numPr>
+        <w:ind w:left="720" w:hanging="360"/>
+        <w:contextualSpacing w:val="1"/>
+        <w:rPr>
+          <w:rFonts w:ascii="Times New Roman" w:cs="Times New Roman" w:eastAsia="Times New Roman" w:hAnsi="Times New Roman"/>
+          <w:sz w:val="24"/>
+          <w:szCs w:val="24"/>
+        </w:rPr>
+      </w:pPr>
+      <w:r>
+        <w:rPr>
+          <w:rFonts w:ascii="Times New Roman" w:cs="Times New Roman" w:eastAsia="Times New Roman" w:hAnsi="Times New Roman"/>
+          <w:i w:val="1"/>
+          <w:sz w:val="24"/>
+          <w:szCs w:val="24"/>
+          <w:rtl w:val="0"/>
+        </w:rPr>
+        <w:t xml:space="preserve">Planning</w:t>
+      </w:r>
+      <w:r>
+        <w:rPr>
+          <w:rFonts w:ascii="Times New Roman" w:cs="Times New Roman" w:eastAsia="Times New Roman" w:hAnsi="Times New Roman"/>
+          <w:sz w:val="24"/>
+          <w:szCs w:val="24"/>
+          <w:rtl w:val="0"/>
+        </w:rPr>
+        <w:t xml:space="preserve">: Steven McCracken</w:t>
+      </w:r>
+    </w:p>
+    <w:p>
+      <w:pPr>
+        <w:numPr>
+          <w:ilvl w:val="0"/>
+          <w:numId w:val="1"/>
+        </w:numPr>
+        <w:ind w:left="720" w:hanging="360"/>
+        <w:contextualSpacing w:val="1"/>
+        <w:rPr>
+          <w:sz w:val="24"/>
+          <w:szCs w:val="24"/>
+        </w:rPr>
+      </w:pPr>
+      <w:r>
+        <w:rPr>
+          <w:rFonts w:ascii="Times New Roman" w:cs="Times New Roman" w:eastAsia="Times New Roman" w:hAnsi="Times New Roman"/>
+          <w:i w:val="1"/>
+          <w:sz w:val="24"/>
+          <w:szCs w:val="24"/>
+          <w:rtl w:val="0"/>
+        </w:rPr>
+        <w:t xml:space="preserve">Design</w:t>
+      </w:r>
+      <w:r>
+        <w:rPr>
+          <w:rFonts w:ascii="Times New Roman" w:cs="Times New Roman" w:eastAsia="Times New Roman" w:hAnsi="Times New Roman"/>
+          <w:sz w:val="24"/>
+          <w:szCs w:val="24"/>
+          <w:rtl w:val="0"/>
+        </w:rPr>
+        <w:t xml:space="preserve">: Pongsakorn Cherngchaosil</w:t>
+      </w:r>
+    </w:p>
+    <w:p>
+      <w:pPr>
+        <w:numPr>
+          <w:ilvl w:val="0"/>
+          <w:numId w:val="1"/>
+        </w:numPr>
+        <w:ind w:left="720" w:hanging="360"/>
+        <w:contextualSpacing w:val="1"/>
+        <w:rPr>
+          <w:rFonts w:ascii="Times New Roman" w:cs="Times New Roman" w:eastAsia="Times New Roman" w:hAnsi="Times New Roman"/>
+          <w:sz w:val="24"/>
+          <w:szCs w:val="24"/>
+        </w:rPr>
+      </w:pPr>
+      <w:r>
+        <w:rPr>
+          <w:rFonts w:ascii="Times New Roman" w:cs="Times New Roman" w:eastAsia="Times New Roman" w:hAnsi="Times New Roman"/>
+          <w:i w:val="1"/>
+          <w:sz w:val="24"/>
+          <w:szCs w:val="24"/>
+          <w:rtl w:val="0"/>
+        </w:rPr>
+        <w:t xml:space="preserve">Implementation</w:t>
+      </w:r>
+      <w:r>
+        <w:rPr>
+          <w:rFonts w:ascii="Times New Roman" w:cs="Times New Roman" w:eastAsia="Times New Roman" w:hAnsi="Times New Roman"/>
+          <w:sz w:val="24"/>
+          <w:szCs w:val="24"/>
+          <w:rtl w:val="0"/>
+        </w:rPr>
+        <w:t xml:space="preserve">: Pongsathorn Cherngchaosil</w:t>
+      </w:r>
+    </w:p>
+    <w:p>
+      <w:pPr>
+        <w:numPr>
+          <w:ilvl w:val="0"/>
+          <w:numId w:val="1"/>
+        </w:numPr>
+        <w:ind w:left="720" w:hanging="360"/>
+        <w:contextualSpacing w:val="1"/>
+        <w:rPr>
+          <w:rFonts w:ascii="Times New Roman" w:cs="Times New Roman" w:eastAsia="Times New Roman" w:hAnsi="Times New Roman"/>
+          <w:sz w:val="24"/>
+          <w:szCs w:val="24"/>
+        </w:rPr>
+      </w:pPr>
+      <w:r>
+        <w:rPr>
+          <w:rFonts w:ascii="Times New Roman" w:cs="Times New Roman" w:eastAsia="Times New Roman" w:hAnsi="Times New Roman"/>
+          <w:i w:val="1"/>
+          <w:sz w:val="24"/>
+          <w:szCs w:val="24"/>
+          <w:rtl w:val="0"/>
+        </w:rPr>
+        <w:t xml:space="preserve">Test &amp; Automation</w:t>
+      </w:r>
+      <w:r>
+        <w:rPr>
+          <w:rFonts w:ascii="Times New Roman" w:cs="Times New Roman" w:eastAsia="Times New Roman" w:hAnsi="Times New Roman"/>
+          <w:sz w:val="24"/>
+          <w:szCs w:val="24"/>
+          <w:rtl w:val="0"/>
+        </w:rPr>
+        <w:t xml:space="preserve">: Joel Lee</w:t>
+      </w:r>
+    </w:p>
+    <w:p>
+      <w:pPr>
+        <w:numPr>
+          <w:ilvl w:val="0"/>
+          <w:numId w:val="1"/>
+        </w:numPr>
+        <w:ind w:left="720" w:hanging="360"/>
+        <w:contextualSpacing w:val="1"/>
+        <w:rPr>
+          <w:rFonts w:ascii="Times New Roman" w:cs="Times New Roman" w:eastAsia="Times New Roman" w:hAnsi="Times New Roman"/>
+          <w:sz w:val="24"/>
+          <w:szCs w:val="24"/>
+        </w:rPr>
+      </w:pPr>
+      <w:r>
+        <w:rPr>
+          <w:rFonts w:ascii="Times New Roman" w:cs="Times New Roman" w:eastAsia="Times New Roman" w:hAnsi="Times New Roman"/>
+          <w:i w:val="1"/>
+          <w:sz w:val="24"/>
+          <w:szCs w:val="24"/>
+          <w:rtl w:val="0"/>
+        </w:rPr>
+        <w:t xml:space="preserve">Deliverability</w:t>
+      </w:r>
+      <w:r>
+        <w:rPr>
+          <w:rFonts w:ascii="Times New Roman" w:cs="Times New Roman" w:eastAsia="Times New Roman" w:hAnsi="Times New Roman"/>
+          <w:sz w:val="24"/>
+          <w:szCs w:val="24"/>
+          <w:rtl w:val="0"/>
+        </w:rPr>
+        <w:t xml:space="preserve">: Alan Dao</w:t>
       </w:r>
     </w:p>
     <w:sectPr>
@@ -1334,8 +1916,8 @@
   <w:abstractNum w:abstractNumId="2">
     <w:lvl w:ilvl="0">
       <w:start w:val="1"/>
-      <w:numFmt w:val="bullet"/>
-      <w:lvlText w:val="●"/>
+      <w:numFmt w:val="decimal"/>
+      <w:lvlText w:val="%1."/>
       <w:lvlJc w:val="left"/>
       <w:pPr>
         <w:ind w:left="720" w:firstLine="360"/>
@@ -1346,8 +1928,8 @@
     </w:lvl>
     <w:lvl w:ilvl="1">
       <w:start w:val="1"/>
-      <w:numFmt w:val="bullet"/>
-      <w:lvlText w:val="○"/>
+      <w:numFmt w:val="lowerLetter"/>
+      <w:lvlText w:val="%2."/>
       <w:lvlJc w:val="left"/>
       <w:pPr>
         <w:ind w:left="1440" w:firstLine="1080"/>
@@ -1358,9 +1940,9 @@
     </w:lvl>
     <w:lvl w:ilvl="2">
       <w:start w:val="1"/>
-      <w:numFmt w:val="bullet"/>
-      <w:lvlText w:val="■"/>
-      <w:lvlJc w:val="left"/>
+      <w:numFmt w:val="lowerRoman"/>
+      <w:lvlText w:val="%3."/>
+      <w:lvlJc w:val="right"/>
       <w:pPr>
         <w:ind w:left="2160" w:firstLine="1800"/>
       </w:pPr>
@@ -1370,8 +1952,8 @@
     </w:lvl>
     <w:lvl w:ilvl="3">
       <w:start w:val="1"/>
-      <w:numFmt w:val="bullet"/>
-      <w:lvlText w:val="●"/>
+      <w:numFmt w:val="decimal"/>
+      <w:lvlText w:val="%4."/>
       <w:lvlJc w:val="left"/>
       <w:pPr>
         <w:ind w:left="2880" w:firstLine="2520"/>
@@ -1382,8 +1964,8 @@
     </w:lvl>
     <w:lvl w:ilvl="4">
       <w:start w:val="1"/>
-      <w:numFmt w:val="bullet"/>
-      <w:lvlText w:val="○"/>
+      <w:numFmt w:val="lowerLetter"/>
+      <w:lvlText w:val="%5."/>
       <w:lvlJc w:val="left"/>
       <w:pPr>
         <w:ind w:left="3600" w:firstLine="3240"/>
@@ -1394,9 +1976,9 @@
     </w:lvl>
     <w:lvl w:ilvl="5">
       <w:start w:val="1"/>
-      <w:numFmt w:val="bullet"/>
-      <w:lvlText w:val="■"/>
-      <w:lvlJc w:val="left"/>
+      <w:numFmt w:val="lowerRoman"/>
+      <w:lvlText w:val="%6."/>
+      <w:lvlJc w:val="right"/>
       <w:pPr>
         <w:ind w:left="4320" w:firstLine="3960"/>
       </w:pPr>
@@ -1406,8 +1988,8 @@
     </w:lvl>
     <w:lvl w:ilvl="6">
       <w:start w:val="1"/>
-      <w:numFmt w:val="bullet"/>
-      <w:lvlText w:val="●"/>
+      <w:numFmt w:val="decimal"/>
+      <w:lvlText w:val="%7."/>
       <w:lvlJc w:val="left"/>
       <w:pPr>
         <w:ind w:left="5040" w:firstLine="4680"/>
@@ -1418,8 +2000,8 @@
     </w:lvl>
     <w:lvl w:ilvl="7">
       <w:start w:val="1"/>
-      <w:numFmt w:val="bullet"/>
-      <w:lvlText w:val="○"/>
+      <w:numFmt w:val="lowerLetter"/>
+      <w:lvlText w:val="%8."/>
       <w:lvlJc w:val="left"/>
       <w:pPr>
         <w:ind w:left="5760" w:firstLine="5400"/>
@@ -1430,9 +2012,9 @@
     </w:lvl>
     <w:lvl w:ilvl="8">
       <w:start w:val="1"/>
-      <w:numFmt w:val="bullet"/>
-      <w:lvlText w:val="■"/>
-      <w:lvlJc w:val="left"/>
+      <w:numFmt w:val="lowerRoman"/>
+      <w:lvlText w:val="%9."/>
+      <w:lvlJc w:val="right"/>
       <w:pPr>
         <w:ind w:left="6480" w:firstLine="6120"/>
       </w:pPr>
@@ -1442,6 +2024,336 @@
     </w:lvl>
   </w:abstractNum>
   <w:abstractNum w:abstractNumId="3">
+    <w:lvl w:ilvl="0">
+      <w:start w:val="1"/>
+      <w:numFmt w:val="bullet"/>
+      <w:lvlText w:val="●"/>
+      <w:lvlJc w:val="left"/>
+      <w:pPr>
+        <w:ind w:left="720" w:firstLine="360"/>
+      </w:pPr>
+      <w:rPr>
+        <w:u w:val="none"/>
+      </w:rPr>
+    </w:lvl>
+    <w:lvl w:ilvl="1">
+      <w:start w:val="1"/>
+      <w:numFmt w:val="bullet"/>
+      <w:lvlText w:val="○"/>
+      <w:lvlJc w:val="left"/>
+      <w:pPr>
+        <w:ind w:left="1440" w:firstLine="1080"/>
+      </w:pPr>
+      <w:rPr>
+        <w:u w:val="none"/>
+      </w:rPr>
+    </w:lvl>
+    <w:lvl w:ilvl="2">
+      <w:start w:val="1"/>
+      <w:numFmt w:val="bullet"/>
+      <w:lvlText w:val="■"/>
+      <w:lvlJc w:val="left"/>
+      <w:pPr>
+        <w:ind w:left="2160" w:firstLine="1800"/>
+      </w:pPr>
+      <w:rPr>
+        <w:u w:val="none"/>
+      </w:rPr>
+    </w:lvl>
+    <w:lvl w:ilvl="3">
+      <w:start w:val="1"/>
+      <w:numFmt w:val="bullet"/>
+      <w:lvlText w:val="●"/>
+      <w:lvlJc w:val="left"/>
+      <w:pPr>
+        <w:ind w:left="2880" w:firstLine="2520"/>
+      </w:pPr>
+      <w:rPr>
+        <w:u w:val="none"/>
+      </w:rPr>
+    </w:lvl>
+    <w:lvl w:ilvl="4">
+      <w:start w:val="1"/>
+      <w:numFmt w:val="bullet"/>
+      <w:lvlText w:val="○"/>
+      <w:lvlJc w:val="left"/>
+      <w:pPr>
+        <w:ind w:left="3600" w:firstLine="3240"/>
+      </w:pPr>
+      <w:rPr>
+        <w:u w:val="none"/>
+      </w:rPr>
+    </w:lvl>
+    <w:lvl w:ilvl="5">
+      <w:start w:val="1"/>
+      <w:numFmt w:val="bullet"/>
+      <w:lvlText w:val="■"/>
+      <w:lvlJc w:val="left"/>
+      <w:pPr>
+        <w:ind w:left="4320" w:firstLine="3960"/>
+      </w:pPr>
+      <w:rPr>
+        <w:u w:val="none"/>
+      </w:rPr>
+    </w:lvl>
+    <w:lvl w:ilvl="6">
+      <w:start w:val="1"/>
+      <w:numFmt w:val="bullet"/>
+      <w:lvlText w:val="●"/>
+      <w:lvlJc w:val="left"/>
+      <w:pPr>
+        <w:ind w:left="5040" w:firstLine="4680"/>
+      </w:pPr>
+      <w:rPr>
+        <w:u w:val="none"/>
+      </w:rPr>
+    </w:lvl>
+    <w:lvl w:ilvl="7">
+      <w:start w:val="1"/>
+      <w:numFmt w:val="bullet"/>
+      <w:lvlText w:val="○"/>
+      <w:lvlJc w:val="left"/>
+      <w:pPr>
+        <w:ind w:left="5760" w:firstLine="5400"/>
+      </w:pPr>
+      <w:rPr>
+        <w:u w:val="none"/>
+      </w:rPr>
+    </w:lvl>
+    <w:lvl w:ilvl="8">
+      <w:start w:val="1"/>
+      <w:numFmt w:val="bullet"/>
+      <w:lvlText w:val="■"/>
+      <w:lvlJc w:val="left"/>
+      <w:pPr>
+        <w:ind w:left="6480" w:firstLine="6120"/>
+      </w:pPr>
+      <w:rPr>
+        <w:u w:val="none"/>
+      </w:rPr>
+    </w:lvl>
+  </w:abstractNum>
+  <w:abstractNum w:abstractNumId="4">
+    <w:lvl w:ilvl="0">
+      <w:start w:val="1"/>
+      <w:numFmt w:val="bullet"/>
+      <w:lvlText w:val="●"/>
+      <w:lvlJc w:val="left"/>
+      <w:pPr>
+        <w:ind w:left="720" w:firstLine="360"/>
+      </w:pPr>
+      <w:rPr>
+        <w:u w:val="none"/>
+      </w:rPr>
+    </w:lvl>
+    <w:lvl w:ilvl="1">
+      <w:start w:val="1"/>
+      <w:numFmt w:val="bullet"/>
+      <w:lvlText w:val="○"/>
+      <w:lvlJc w:val="left"/>
+      <w:pPr>
+        <w:ind w:left="1440" w:firstLine="1080"/>
+      </w:pPr>
+      <w:rPr>
+        <w:u w:val="none"/>
+      </w:rPr>
+    </w:lvl>
+    <w:lvl w:ilvl="2">
+      <w:start w:val="1"/>
+      <w:numFmt w:val="bullet"/>
+      <w:lvlText w:val="■"/>
+      <w:lvlJc w:val="left"/>
+      <w:pPr>
+        <w:ind w:left="2160" w:firstLine="1800"/>
+      </w:pPr>
+      <w:rPr>
+        <w:u w:val="none"/>
+      </w:rPr>
+    </w:lvl>
+    <w:lvl w:ilvl="3">
+      <w:start w:val="1"/>
+      <w:numFmt w:val="bullet"/>
+      <w:lvlText w:val="●"/>
+      <w:lvlJc w:val="left"/>
+      <w:pPr>
+        <w:ind w:left="2880" w:firstLine="2520"/>
+      </w:pPr>
+      <w:rPr>
+        <w:u w:val="none"/>
+      </w:rPr>
+    </w:lvl>
+    <w:lvl w:ilvl="4">
+      <w:start w:val="1"/>
+      <w:numFmt w:val="bullet"/>
+      <w:lvlText w:val="○"/>
+      <w:lvlJc w:val="left"/>
+      <w:pPr>
+        <w:ind w:left="3600" w:firstLine="3240"/>
+      </w:pPr>
+      <w:rPr>
+        <w:u w:val="none"/>
+      </w:rPr>
+    </w:lvl>
+    <w:lvl w:ilvl="5">
+      <w:start w:val="1"/>
+      <w:numFmt w:val="bullet"/>
+      <w:lvlText w:val="■"/>
+      <w:lvlJc w:val="left"/>
+      <w:pPr>
+        <w:ind w:left="4320" w:firstLine="3960"/>
+      </w:pPr>
+      <w:rPr>
+        <w:u w:val="none"/>
+      </w:rPr>
+    </w:lvl>
+    <w:lvl w:ilvl="6">
+      <w:start w:val="1"/>
+      <w:numFmt w:val="bullet"/>
+      <w:lvlText w:val="●"/>
+      <w:lvlJc w:val="left"/>
+      <w:pPr>
+        <w:ind w:left="5040" w:firstLine="4680"/>
+      </w:pPr>
+      <w:rPr>
+        <w:u w:val="none"/>
+      </w:rPr>
+    </w:lvl>
+    <w:lvl w:ilvl="7">
+      <w:start w:val="1"/>
+      <w:numFmt w:val="bullet"/>
+      <w:lvlText w:val="○"/>
+      <w:lvlJc w:val="left"/>
+      <w:pPr>
+        <w:ind w:left="5760" w:firstLine="5400"/>
+      </w:pPr>
+      <w:rPr>
+        <w:u w:val="none"/>
+      </w:rPr>
+    </w:lvl>
+    <w:lvl w:ilvl="8">
+      <w:start w:val="1"/>
+      <w:numFmt w:val="bullet"/>
+      <w:lvlText w:val="■"/>
+      <w:lvlJc w:val="left"/>
+      <w:pPr>
+        <w:ind w:left="6480" w:firstLine="6120"/>
+      </w:pPr>
+      <w:rPr>
+        <w:u w:val="none"/>
+      </w:rPr>
+    </w:lvl>
+  </w:abstractNum>
+  <w:abstractNum w:abstractNumId="5">
+    <w:lvl w:ilvl="0">
+      <w:start w:val="1"/>
+      <w:numFmt w:val="bullet"/>
+      <w:lvlText w:val="●"/>
+      <w:lvlJc w:val="left"/>
+      <w:pPr>
+        <w:ind w:left="720" w:firstLine="360"/>
+      </w:pPr>
+      <w:rPr>
+        <w:u w:val="none"/>
+      </w:rPr>
+    </w:lvl>
+    <w:lvl w:ilvl="1">
+      <w:start w:val="1"/>
+      <w:numFmt w:val="bullet"/>
+      <w:lvlText w:val="○"/>
+      <w:lvlJc w:val="left"/>
+      <w:pPr>
+        <w:ind w:left="1440" w:firstLine="1080"/>
+      </w:pPr>
+      <w:rPr>
+        <w:u w:val="none"/>
+      </w:rPr>
+    </w:lvl>
+    <w:lvl w:ilvl="2">
+      <w:start w:val="1"/>
+      <w:numFmt w:val="bullet"/>
+      <w:lvlText w:val="■"/>
+      <w:lvlJc w:val="left"/>
+      <w:pPr>
+        <w:ind w:left="2160" w:firstLine="1800"/>
+      </w:pPr>
+      <w:rPr>
+        <w:u w:val="none"/>
+      </w:rPr>
+    </w:lvl>
+    <w:lvl w:ilvl="3">
+      <w:start w:val="1"/>
+      <w:numFmt w:val="bullet"/>
+      <w:lvlText w:val="●"/>
+      <w:lvlJc w:val="left"/>
+      <w:pPr>
+        <w:ind w:left="2880" w:firstLine="2520"/>
+      </w:pPr>
+      <w:rPr>
+        <w:u w:val="none"/>
+      </w:rPr>
+    </w:lvl>
+    <w:lvl w:ilvl="4">
+      <w:start w:val="1"/>
+      <w:numFmt w:val="bullet"/>
+      <w:lvlText w:val="○"/>
+      <w:lvlJc w:val="left"/>
+      <w:pPr>
+        <w:ind w:left="3600" w:firstLine="3240"/>
+      </w:pPr>
+      <w:rPr>
+        <w:u w:val="none"/>
+      </w:rPr>
+    </w:lvl>
+    <w:lvl w:ilvl="5">
+      <w:start w:val="1"/>
+      <w:numFmt w:val="bullet"/>
+      <w:lvlText w:val="■"/>
+      <w:lvlJc w:val="left"/>
+      <w:pPr>
+        <w:ind w:left="4320" w:firstLine="3960"/>
+      </w:pPr>
+      <w:rPr>
+        <w:u w:val="none"/>
+      </w:rPr>
+    </w:lvl>
+    <w:lvl w:ilvl="6">
+      <w:start w:val="1"/>
+      <w:numFmt w:val="bullet"/>
+      <w:lvlText w:val="●"/>
+      <w:lvlJc w:val="left"/>
+      <w:pPr>
+        <w:ind w:left="5040" w:firstLine="4680"/>
+      </w:pPr>
+      <w:rPr>
+        <w:u w:val="none"/>
+      </w:rPr>
+    </w:lvl>
+    <w:lvl w:ilvl="7">
+      <w:start w:val="1"/>
+      <w:numFmt w:val="bullet"/>
+      <w:lvlText w:val="○"/>
+      <w:lvlJc w:val="left"/>
+      <w:pPr>
+        <w:ind w:left="5760" w:firstLine="5400"/>
+      </w:pPr>
+      <w:rPr>
+        <w:u w:val="none"/>
+      </w:rPr>
+    </w:lvl>
+    <w:lvl w:ilvl="8">
+      <w:start w:val="1"/>
+      <w:numFmt w:val="bullet"/>
+      <w:lvlText w:val="■"/>
+      <w:lvlJc w:val="left"/>
+      <w:pPr>
+        <w:ind w:left="6480" w:firstLine="6120"/>
+      </w:pPr>
+      <w:rPr>
+        <w:u w:val="none"/>
+      </w:rPr>
+    </w:lvl>
+  </w:abstractNum>
+  <w:abstractNum w:abstractNumId="6">
     <w:lvl w:ilvl="0">
       <w:start w:val="1"/>
       <w:numFmt w:val="bullet"/>
@@ -1559,6 +2471,15 @@
   </w:num>
   <w:num w:numId="3">
     <w:abstractNumId w:val="3"/>
+  </w:num>
+  <w:num w:numId="4">
+    <w:abstractNumId w:val="4"/>
+  </w:num>
+  <w:num w:numId="5">
+    <w:abstractNumId w:val="5"/>
+  </w:num>
+  <w:num w:numId="6">
+    <w:abstractNumId w:val="6"/>
   </w:num>
 </w:numbering>
 </file>

</xml_diff>